<commit_message>
correccion de un dato en el doc
</commit_message>
<xml_diff>
--- a/MVC T1G5.docx
+++ b/MVC T1G5.docx
@@ -9,8 +9,13 @@
       <w:r>
         <w:t xml:space="preserve">Taller </w:t>
       </w:r>
-      <w:r>
-        <w:t xml:space="preserve">Git - </w:t>
+      <w:proofErr w:type="spellStart"/>
+      <w:r>
+        <w:t>Git</w:t>
+      </w:r>
+      <w:proofErr w:type="spellEnd"/>
+      <w:r>
+        <w:t xml:space="preserve"> - </w:t>
       </w:r>
       <w:r>
         <w:t>MVC</w:t>
@@ -49,7 +54,15 @@
         <w:t>Realizar modificaciones al proyecto</w:t>
       </w:r>
       <w:r>
-        <w:t xml:space="preserve"> de forma distribuida utilizando GitHub.</w:t>
+        <w:t xml:space="preserve"> de forma distribuida utilizando </w:t>
+      </w:r>
+      <w:proofErr w:type="spellStart"/>
+      <w:r>
+        <w:t>GitHub</w:t>
+      </w:r>
+      <w:proofErr w:type="spellEnd"/>
+      <w:r>
+        <w:t>.</w:t>
       </w:r>
     </w:p>
     <w:p>
@@ -74,7 +87,23 @@
     </w:p>
     <w:p>
       <w:r>
-        <w:t>Cada grupo debe crear una organización dentro de Github y crear un nuevo repositorio en donde todos los integrantes puedan tener permisos para realizar cambios (rw). La primera parte de este taller la deben realizar en conjunto, mientras que la segunda parte debe ser dividida entre los integrantes y deben subir sus avances al repositorio remoto.</w:t>
+        <w:t xml:space="preserve">Cada grupo debe crear una organización dentro de </w:t>
+      </w:r>
+      <w:proofErr w:type="spellStart"/>
+      <w:r>
+        <w:t>Github</w:t>
+      </w:r>
+      <w:proofErr w:type="spellEnd"/>
+      <w:r>
+        <w:t xml:space="preserve"> y crear un nuevo repositorio en donde todos los integrantes puedan tener permisos para realizar cambios (</w:t>
+      </w:r>
+      <w:proofErr w:type="spellStart"/>
+      <w:r>
+        <w:t>rw</w:t>
+      </w:r>
+      <w:proofErr w:type="spellEnd"/>
+      <w:r>
+        <w:t>). La primera parte de este taller la deben realizar en conjunto, mientras que la segunda parte debe ser dividida entre los integrantes y deben subir sus avances al repositorio remoto.</w:t>
       </w:r>
     </w:p>
     <w:p>
@@ -94,7 +123,15 @@
         </w:numPr>
       </w:pPr>
       <w:r>
-        <w:t>Un integrante debe crear una organización en GitHub con un nombre cualquiera para este taller.</w:t>
+        <w:t xml:space="preserve">Un integrante debe crear una organización en </w:t>
+      </w:r>
+      <w:proofErr w:type="spellStart"/>
+      <w:r>
+        <w:t>GitHub</w:t>
+      </w:r>
+      <w:proofErr w:type="spellEnd"/>
+      <w:r>
+        <w:t xml:space="preserve"> con un nombre cualquiera para este taller.</w:t>
       </w:r>
     </w:p>
     <w:p>
@@ -138,39 +175,108 @@
       <w:r>
         <w:t>“</w:t>
       </w:r>
-      <w:hyperlink r:id="rId8" w:history="1">
-        <w:r>
-          <w:rPr>
-            <w:rStyle w:val="Hipervnculo"/>
-            <w:rFonts w:ascii="Segoe UI" w:hAnsi="Segoe UI" w:cs="Segoe UI"/>
-            <w:b/>
-            <w:bCs/>
-            <w:color w:val="24292E"/>
-            <w:shd w:val="clear" w:color="auto" w:fill="FFFFFF"/>
-          </w:rPr>
-          <w:t>Member privileges</w:t>
-        </w:r>
-      </w:hyperlink>
+      <w:proofErr w:type="spellStart"/>
+      <w:r>
+        <w:fldChar w:fldCharType="begin"/>
+      </w:r>
+      <w:r>
+        <w:instrText xml:space="preserve"> HYPERL</w:instrText>
+      </w:r>
+      <w:r>
+        <w:instrText xml:space="preserve">INK "https://github.com/organizations/TallerGIT/settings/member_privileges" </w:instrText>
+      </w:r>
+      <w:r>
+        <w:fldChar w:fldCharType="separate"/>
+      </w:r>
+      <w:r>
+        <w:rPr>
+          <w:rStyle w:val="Hipervnculo"/>
+          <w:rFonts w:ascii="Segoe UI" w:hAnsi="Segoe UI" w:cs="Segoe UI"/>
+          <w:b/>
+          <w:bCs/>
+          <w:color w:val="24292E"/>
+          <w:shd w:val="clear" w:color="auto" w:fill="FFFFFF"/>
+        </w:rPr>
+        <w:t>Member</w:t>
+      </w:r>
+      <w:proofErr w:type="spellEnd"/>
+      <w:r>
+        <w:rPr>
+          <w:rStyle w:val="Hipervnculo"/>
+          <w:rFonts w:ascii="Segoe UI" w:hAnsi="Segoe UI" w:cs="Segoe UI"/>
+          <w:b/>
+          <w:bCs/>
+          <w:color w:val="24292E"/>
+          <w:shd w:val="clear" w:color="auto" w:fill="FFFFFF"/>
+        </w:rPr>
+        <w:t xml:space="preserve"> </w:t>
+      </w:r>
+      <w:proofErr w:type="spellStart"/>
+      <w:r>
+        <w:rPr>
+          <w:rStyle w:val="Hipervnculo"/>
+          <w:rFonts w:ascii="Segoe UI" w:hAnsi="Segoe UI" w:cs="Segoe UI"/>
+          <w:b/>
+          <w:bCs/>
+          <w:color w:val="24292E"/>
+          <w:shd w:val="clear" w:color="auto" w:fill="FFFFFF"/>
+        </w:rPr>
+        <w:t>privileges</w:t>
+      </w:r>
+      <w:proofErr w:type="spellEnd"/>
+      <w:r>
+        <w:rPr>
+          <w:rStyle w:val="Hipervnculo"/>
+          <w:rFonts w:ascii="Segoe UI" w:hAnsi="Segoe UI" w:cs="Segoe UI"/>
+          <w:b/>
+          <w:bCs/>
+          <w:color w:val="24292E"/>
+          <w:shd w:val="clear" w:color="auto" w:fill="FFFFFF"/>
+        </w:rPr>
+        <w:fldChar w:fldCharType="end"/>
+      </w:r>
       <w:r>
         <w:t>” y en “</w:t>
       </w:r>
+      <w:proofErr w:type="spellStart"/>
       <w:r>
         <w:rPr>
           <w:rFonts w:ascii="Segoe UI" w:hAnsi="Segoe UI" w:cs="Segoe UI"/>
           <w:b/>
           <w:color w:val="24292E"/>
         </w:rPr>
-        <w:t>Organization members</w:t>
-      </w:r>
+        <w:t>Organization</w:t>
+      </w:r>
+      <w:proofErr w:type="spellEnd"/>
+      <w:r>
+        <w:rPr>
+          <w:rFonts w:ascii="Segoe UI" w:hAnsi="Segoe UI" w:cs="Segoe UI"/>
+          <w:b/>
+          <w:color w:val="24292E"/>
+        </w:rPr>
+        <w:t xml:space="preserve"> </w:t>
+      </w:r>
+      <w:proofErr w:type="spellStart"/>
+      <w:r>
+        <w:rPr>
+          <w:rFonts w:ascii="Segoe UI" w:hAnsi="Segoe UI" w:cs="Segoe UI"/>
+          <w:b/>
+          <w:color w:val="24292E"/>
+        </w:rPr>
+        <w:t>members</w:t>
+      </w:r>
+      <w:proofErr w:type="spellEnd"/>
       <w:r>
         <w:t>” darles permiso “</w:t>
       </w:r>
+      <w:proofErr w:type="spellStart"/>
       <w:r>
         <w:rPr>
           <w:b/>
         </w:rPr>
         <w:t>Write</w:t>
       </w:r>
+      <w:proofErr w:type="spellEnd"/>
       <w:r>
         <w:t>” a los miembros</w:t>
       </w:r>
@@ -233,11 +339,19 @@
       <w:r>
         <w:t xml:space="preserve">Conocer el estado de su repositorio: </w:t>
       </w:r>
+      <w:proofErr w:type="spellStart"/>
       <w:r>
         <w:rPr>
           <w:b/>
         </w:rPr>
-        <w:t>git status</w:t>
+        <w:t>git</w:t>
+      </w:r>
+      <w:proofErr w:type="spellEnd"/>
+      <w:r>
+        <w:rPr>
+          <w:b/>
+        </w:rPr>
+        <w:t xml:space="preserve"> status</w:t>
       </w:r>
     </w:p>
     <w:p>
@@ -251,11 +365,33 @@
       <w:r>
         <w:t xml:space="preserve">Clonar localmente un repositorio remoto: </w:t>
       </w:r>
+      <w:proofErr w:type="spellStart"/>
       <w:r>
         <w:rPr>
           <w:b/>
         </w:rPr>
-        <w:t>git clone &lt;repositorio_remoto&gt;</w:t>
+        <w:t>git</w:t>
+      </w:r>
+      <w:proofErr w:type="spellEnd"/>
+      <w:r>
+        <w:rPr>
+          <w:b/>
+        </w:rPr>
+        <w:t xml:space="preserve"> clone &lt;</w:t>
+      </w:r>
+      <w:proofErr w:type="spellStart"/>
+      <w:r>
+        <w:rPr>
+          <w:b/>
+        </w:rPr>
+        <w:t>repositorio_remoto</w:t>
+      </w:r>
+      <w:proofErr w:type="spellEnd"/>
+      <w:r>
+        <w:rPr>
+          <w:b/>
+        </w:rPr>
+        <w:t>&gt;</w:t>
       </w:r>
     </w:p>
     <w:p>
@@ -270,14 +406,46 @@
         </w:rPr>
       </w:pPr>
       <w:r>
-        <w:t xml:space="preserve">Agregar todos los cambios realizados al stage: </w:t>
-      </w:r>
+        <w:t xml:space="preserve">Agregar todos los cambios realizados al </w:t>
+      </w:r>
+      <w:proofErr w:type="spellStart"/>
+      <w:r>
+        <w:t>stage</w:t>
+      </w:r>
+      <w:proofErr w:type="spellEnd"/>
+      <w:r>
+        <w:t xml:space="preserve">: </w:t>
+      </w:r>
+      <w:proofErr w:type="spellStart"/>
       <w:r>
         <w:rPr>
           <w:b/>
         </w:rPr>
-        <w:t>git add .</w:t>
-      </w:r>
+        <w:t>git</w:t>
+      </w:r>
+      <w:proofErr w:type="spellEnd"/>
+      <w:r>
+        <w:rPr>
+          <w:b/>
+        </w:rPr>
+        <w:t xml:space="preserve"> </w:t>
+      </w:r>
+      <w:proofErr w:type="spellStart"/>
+      <w:proofErr w:type="gramStart"/>
+      <w:r>
+        <w:rPr>
+          <w:b/>
+        </w:rPr>
+        <w:t>add</w:t>
+      </w:r>
+      <w:proofErr w:type="spellEnd"/>
+      <w:r>
+        <w:rPr>
+          <w:b/>
+        </w:rPr>
+        <w:t xml:space="preserve"> .</w:t>
+      </w:r>
+      <w:proofErr w:type="gramEnd"/>
     </w:p>
     <w:p>
       <w:pPr>
@@ -288,13 +456,43 @@
         </w:numPr>
       </w:pPr>
       <w:r>
-        <w:t xml:space="preserve">Guardar todos los cambios agregados al stage: </w:t>
-      </w:r>
+        <w:t xml:space="preserve">Guardar todos los cambios agregados al </w:t>
+      </w:r>
+      <w:proofErr w:type="spellStart"/>
+      <w:r>
+        <w:t>stage</w:t>
+      </w:r>
+      <w:proofErr w:type="spellEnd"/>
+      <w:r>
+        <w:t xml:space="preserve">: </w:t>
+      </w:r>
+      <w:proofErr w:type="spellStart"/>
       <w:r>
         <w:rPr>
           <w:b/>
         </w:rPr>
-        <w:t>git commit -m “Comentarios de los cambios realizados”</w:t>
+        <w:t>git</w:t>
+      </w:r>
+      <w:proofErr w:type="spellEnd"/>
+      <w:r>
+        <w:rPr>
+          <w:b/>
+        </w:rPr>
+        <w:t xml:space="preserve"> </w:t>
+      </w:r>
+      <w:proofErr w:type="spellStart"/>
+      <w:r>
+        <w:rPr>
+          <w:b/>
+        </w:rPr>
+        <w:t>commit</w:t>
+      </w:r>
+      <w:proofErr w:type="spellEnd"/>
+      <w:r>
+        <w:rPr>
+          <w:b/>
+        </w:rPr>
+        <w:t xml:space="preserve"> -m “Comentarios de los cambios realizados”</w:t>
       </w:r>
     </w:p>
     <w:p>
@@ -309,13 +507,57 @@
         </w:rPr>
       </w:pPr>
       <w:r>
-        <w:t xml:space="preserve">Enviar al repositorio remoto todos los commit sin enviar: </w:t>
-      </w:r>
+        <w:t xml:space="preserve">Enviar al repositorio remoto todos los </w:t>
+      </w:r>
+      <w:proofErr w:type="spellStart"/>
+      <w:r>
+        <w:t>commit</w:t>
+      </w:r>
+      <w:proofErr w:type="spellEnd"/>
+      <w:r>
+        <w:t xml:space="preserve"> sin enviar: </w:t>
+      </w:r>
+      <w:proofErr w:type="spellStart"/>
       <w:r>
         <w:rPr>
           <w:b/>
         </w:rPr>
-        <w:t>git push origin master</w:t>
+        <w:t>git</w:t>
+      </w:r>
+      <w:proofErr w:type="spellEnd"/>
+      <w:r>
+        <w:rPr>
+          <w:b/>
+        </w:rPr>
+        <w:t xml:space="preserve"> </w:t>
+      </w:r>
+      <w:proofErr w:type="spellStart"/>
+      <w:r>
+        <w:rPr>
+          <w:b/>
+        </w:rPr>
+        <w:t>push</w:t>
+      </w:r>
+      <w:proofErr w:type="spellEnd"/>
+      <w:r>
+        <w:rPr>
+          <w:b/>
+        </w:rPr>
+        <w:t xml:space="preserve"> </w:t>
+      </w:r>
+      <w:proofErr w:type="spellStart"/>
+      <w:r>
+        <w:rPr>
+          <w:b/>
+        </w:rPr>
+        <w:t>origin</w:t>
+      </w:r>
+      <w:proofErr w:type="spellEnd"/>
+      <w:r>
+        <w:rPr>
+          <w:b/>
+        </w:rPr>
+        <w:t xml:space="preserve"> master</w:t>
       </w:r>
     </w:p>
     <w:p>
@@ -332,12 +574,28 @@
       <w:r>
         <w:t xml:space="preserve">Descargar los nuevos cambios desde el repositorio remoto: </w:t>
       </w:r>
+      <w:proofErr w:type="spellStart"/>
       <w:r>
         <w:rPr>
           <w:b/>
         </w:rPr>
-        <w:t>git pull</w:t>
-      </w:r>
+        <w:t>git</w:t>
+      </w:r>
+      <w:proofErr w:type="spellEnd"/>
+      <w:r>
+        <w:rPr>
+          <w:b/>
+        </w:rPr>
+        <w:t xml:space="preserve"> </w:t>
+      </w:r>
+      <w:proofErr w:type="spellStart"/>
+      <w:r>
+        <w:rPr>
+          <w:b/>
+        </w:rPr>
+        <w:t>pull</w:t>
+      </w:r>
+      <w:proofErr w:type="spellEnd"/>
     </w:p>
     <w:p>
       <w:pPr>
@@ -363,12 +621,53 @@
         </w:rPr>
         <w:t xml:space="preserve">en su computadora y desea utilizar otro: </w:t>
       </w:r>
+      <w:proofErr w:type="spellStart"/>
       <w:r>
         <w:rPr>
           <w:b/>
           <w:lang w:val="es-EC"/>
         </w:rPr>
-        <w:t>git config --local credential.helper ""</w:t>
+        <w:t>git</w:t>
+      </w:r>
+      <w:proofErr w:type="spellEnd"/>
+      <w:r>
+        <w:rPr>
+          <w:b/>
+          <w:lang w:val="es-EC"/>
+        </w:rPr>
+        <w:t xml:space="preserve"> </w:t>
+      </w:r>
+      <w:proofErr w:type="spellStart"/>
+      <w:r>
+        <w:rPr>
+          <w:b/>
+          <w:lang w:val="es-EC"/>
+        </w:rPr>
+        <w:t>config</w:t>
+      </w:r>
+      <w:proofErr w:type="spellEnd"/>
+      <w:r>
+        <w:rPr>
+          <w:b/>
+          <w:lang w:val="es-EC"/>
+        </w:rPr>
+        <w:t xml:space="preserve"> --local </w:t>
+      </w:r>
+      <w:proofErr w:type="spellStart"/>
+      <w:r>
+        <w:rPr>
+          <w:b/>
+          <w:lang w:val="es-EC"/>
+        </w:rPr>
+        <w:t>credential.helper</w:t>
+      </w:r>
+      <w:proofErr w:type="spellEnd"/>
+      <w:r>
+        <w:rPr>
+          <w:b/>
+          <w:lang w:val="es-EC"/>
+        </w:rPr>
+        <w:t xml:space="preserve"> ""</w:t>
       </w:r>
     </w:p>
     <w:p>
@@ -408,7 +707,21 @@
         <w:rPr>
           <w:sz w:val="20"/>
         </w:rPr>
-        <w:t>Abrir su correo asociado a Github y aceptar la invitación para colaborar en el proyecto.</w:t>
+        <w:t xml:space="preserve">Abrir su correo asociado a </w:t>
+      </w:r>
+      <w:proofErr w:type="spellStart"/>
+      <w:r>
+        <w:rPr>
+          <w:sz w:val="20"/>
+        </w:rPr>
+        <w:t>Github</w:t>
+      </w:r>
+      <w:proofErr w:type="spellEnd"/>
+      <w:r>
+        <w:rPr>
+          <w:sz w:val="20"/>
+        </w:rPr>
+        <w:t xml:space="preserve"> y aceptar la invitación para colaborar en el proyecto.</w:t>
       </w:r>
     </w:p>
     <w:p>
@@ -451,8 +764,16 @@
         <w:rPr>
           <w:sz w:val="20"/>
         </w:rPr>
-        <w:t>, pero se puede importar desde Netbeans</w:t>
-      </w:r>
+        <w:t xml:space="preserve">, pero se puede importar desde </w:t>
+      </w:r>
+      <w:proofErr w:type="spellStart"/>
+      <w:r>
+        <w:rPr>
+          <w:sz w:val="20"/>
+        </w:rPr>
+        <w:t>Netbeans</w:t>
+      </w:r>
+      <w:proofErr w:type="spellEnd"/>
       <w:r>
         <w:rPr>
           <w:sz w:val="20"/>
@@ -635,12 +956,14 @@
                 <w:sz w:val="22"/>
               </w:rPr>
             </w:pPr>
+            <w:proofErr w:type="spellStart"/>
             <w:r>
               <w:rPr>
                 <w:sz w:val="22"/>
               </w:rPr>
               <w:t>GoldModel</w:t>
             </w:r>
+            <w:proofErr w:type="spellEnd"/>
           </w:p>
           <w:p>
             <w:pPr>
@@ -649,12 +972,14 @@
                 <w:sz w:val="22"/>
               </w:rPr>
             </w:pPr>
+            <w:proofErr w:type="spellStart"/>
             <w:r>
               <w:rPr>
                 <w:sz w:val="22"/>
               </w:rPr>
               <w:t>GameModel</w:t>
             </w:r>
+            <w:proofErr w:type="spellEnd"/>
           </w:p>
           <w:p>
             <w:pPr>
@@ -663,12 +988,14 @@
                 <w:sz w:val="22"/>
               </w:rPr>
             </w:pPr>
+            <w:proofErr w:type="spellStart"/>
             <w:r>
               <w:rPr>
                 <w:sz w:val="22"/>
               </w:rPr>
               <w:t>SnakeModel</w:t>
             </w:r>
+            <w:proofErr w:type="spellEnd"/>
           </w:p>
         </w:tc>
         <w:tc>
@@ -682,12 +1009,14 @@
                 <w:sz w:val="22"/>
               </w:rPr>
             </w:pPr>
+            <w:proofErr w:type="spellStart"/>
             <w:r>
               <w:rPr>
                 <w:sz w:val="22"/>
               </w:rPr>
               <w:t>GameView</w:t>
             </w:r>
+            <w:proofErr w:type="spellEnd"/>
           </w:p>
           <w:p>
             <w:pPr>
@@ -696,12 +1025,14 @@
                 <w:sz w:val="22"/>
               </w:rPr>
             </w:pPr>
+            <w:proofErr w:type="spellStart"/>
             <w:r>
               <w:rPr>
                 <w:sz w:val="22"/>
               </w:rPr>
               <w:t>GUIView</w:t>
             </w:r>
+            <w:proofErr w:type="spellEnd"/>
           </w:p>
         </w:tc>
         <w:tc>
@@ -715,12 +1046,30 @@
                 <w:sz w:val="22"/>
               </w:rPr>
             </w:pPr>
+            <w:proofErr w:type="spellStart"/>
             <w:r>
               <w:rPr>
                 <w:sz w:val="22"/>
               </w:rPr>
               <w:t>GameController</w:t>
             </w:r>
+            <w:proofErr w:type="spellEnd"/>
+          </w:p>
+          <w:p>
+            <w:pPr>
+              <w:jc w:val="center"/>
+              <w:rPr>
+                <w:sz w:val="22"/>
+              </w:rPr>
+            </w:pPr>
+            <w:r>
+              <w:rPr>
+                <w:sz w:val="22"/>
+              </w:rPr>
+              <w:t>Main</w:t>
+            </w:r>
+            <w:bookmarkStart w:id="0" w:name="_GoBack"/>
+            <w:bookmarkEnd w:id="0"/>
           </w:p>
         </w:tc>
         <w:tc>
@@ -751,6 +1100,7 @@
                 <w:lang w:val="en-US"/>
               </w:rPr>
             </w:pPr>
+            <w:proofErr w:type="spellStart"/>
             <w:r>
               <w:rPr>
                 <w:sz w:val="22"/>
@@ -758,6 +1108,7 @@
               </w:rPr>
               <w:t>GameFactory</w:t>
             </w:r>
+            <w:proofErr w:type="spellEnd"/>
           </w:p>
           <w:p>
             <w:pPr>
@@ -767,6 +1118,7 @@
                 <w:lang w:val="en-US"/>
               </w:rPr>
             </w:pPr>
+            <w:proofErr w:type="spellStart"/>
             <w:r>
               <w:rPr>
                 <w:sz w:val="22"/>
@@ -774,6 +1126,7 @@
               </w:rPr>
               <w:t>GameOverException</w:t>
             </w:r>
+            <w:proofErr w:type="spellEnd"/>
           </w:p>
           <w:p>
             <w:pPr>
@@ -783,6 +1136,7 @@
                 <w:lang w:val="en-US"/>
               </w:rPr>
             </w:pPr>
+            <w:proofErr w:type="spellStart"/>
             <w:r>
               <w:rPr>
                 <w:sz w:val="22"/>
@@ -790,6 +1144,7 @@
               </w:rPr>
               <w:t>GameTitle</w:t>
             </w:r>
+            <w:proofErr w:type="spellEnd"/>
           </w:p>
           <w:p>
             <w:pPr>
@@ -799,6 +1154,7 @@
                 <w:lang w:val="en-US"/>
               </w:rPr>
             </w:pPr>
+            <w:proofErr w:type="spellStart"/>
             <w:r>
               <w:rPr>
                 <w:sz w:val="22"/>
@@ -806,22 +1162,7 @@
               </w:rPr>
               <w:t>IGameFactory</w:t>
             </w:r>
-          </w:p>
-          <w:p>
-            <w:pPr>
-              <w:jc w:val="center"/>
-              <w:rPr>
-                <w:sz w:val="22"/>
-                <w:lang w:val="en-US"/>
-              </w:rPr>
-            </w:pPr>
-            <w:r>
-              <w:rPr>
-                <w:sz w:val="22"/>
-                <w:lang w:val="en-US"/>
-              </w:rPr>
-              <w:t>Main</w:t>
-            </w:r>
+            <w:proofErr w:type="spellEnd"/>
           </w:p>
           <w:p>
             <w:pPr>
@@ -844,12 +1185,14 @@
                 <w:sz w:val="22"/>
               </w:rPr>
             </w:pPr>
+            <w:proofErr w:type="spellStart"/>
             <w:r>
               <w:rPr>
                 <w:sz w:val="22"/>
               </w:rPr>
               <w:t>RectangularTile</w:t>
             </w:r>
+            <w:proofErr w:type="spellEnd"/>
           </w:p>
           <w:p>
             <w:pPr>
@@ -858,12 +1201,14 @@
                 <w:sz w:val="22"/>
               </w:rPr>
             </w:pPr>
+            <w:proofErr w:type="spellStart"/>
             <w:r>
               <w:rPr>
                 <w:sz w:val="22"/>
               </w:rPr>
               <w:t>RoundTile</w:t>
             </w:r>
+            <w:proofErr w:type="spellEnd"/>
           </w:p>
         </w:tc>
       </w:tr>
@@ -990,7 +1335,39 @@
         </w:numPr>
       </w:pPr>
       <w:r>
-        <w:t>Cambiar el texto del botón de “Start Game” a “Let’s Go!!!”.</w:t>
+        <w:t>Cambiar el texto del botón de “</w:t>
+      </w:r>
+      <w:proofErr w:type="spellStart"/>
+      <w:r>
+        <w:t>Start</w:t>
+      </w:r>
+      <w:proofErr w:type="spellEnd"/>
+      <w:r>
+        <w:t xml:space="preserve"> </w:t>
+      </w:r>
+      <w:proofErr w:type="spellStart"/>
+      <w:r>
+        <w:t>Game</w:t>
+      </w:r>
+      <w:proofErr w:type="spellEnd"/>
+      <w:r>
+        <w:t>” a “</w:t>
+      </w:r>
+      <w:proofErr w:type="spellStart"/>
+      <w:r>
+        <w:t>Let’s</w:t>
+      </w:r>
+      <w:proofErr w:type="spellEnd"/>
+      <w:r>
+        <w:t xml:space="preserve"> </w:t>
+      </w:r>
+      <w:proofErr w:type="spellStart"/>
+      <w:r>
+        <w:t>Go</w:t>
+      </w:r>
+      <w:proofErr w:type="spellEnd"/>
+      <w:r>
+        <w:t>!!!”.</w:t>
       </w:r>
     </w:p>
     <w:p>
@@ -1068,7 +1445,31 @@
         </w:numPr>
       </w:pPr>
       <w:r>
-        <w:t>Cambiar el texto del botón “Start Game” a “Let’s Play”</w:t>
+        <w:t>Cambiar el texto del botón “</w:t>
+      </w:r>
+      <w:proofErr w:type="spellStart"/>
+      <w:r>
+        <w:t>Start</w:t>
+      </w:r>
+      <w:proofErr w:type="spellEnd"/>
+      <w:r>
+        <w:t xml:space="preserve"> </w:t>
+      </w:r>
+      <w:proofErr w:type="spellStart"/>
+      <w:r>
+        <w:t>Game</w:t>
+      </w:r>
+      <w:proofErr w:type="spellEnd"/>
+      <w:r>
+        <w:t>” a “</w:t>
+      </w:r>
+      <w:proofErr w:type="spellStart"/>
+      <w:r>
+        <w:t>Let’s</w:t>
+      </w:r>
+      <w:proofErr w:type="spellEnd"/>
+      <w:r>
+        <w:t xml:space="preserve"> Play”</w:t>
       </w:r>
     </w:p>
     <w:p>
@@ -1080,7 +1481,15 @@
         </w:numPr>
       </w:pPr>
       <w:r>
-        <w:t>Cambiar el color de fondo de la pantalla principal de blanco a gris (lightGray)</w:t>
+        <w:t>Cambiar el color de fondo de la pantalla principal de blanco a gris (</w:t>
+      </w:r>
+      <w:proofErr w:type="spellStart"/>
+      <w:r>
+        <w:t>lightGray</w:t>
+      </w:r>
+      <w:proofErr w:type="spellEnd"/>
+      <w:r>
+        <w:t>)</w:t>
       </w:r>
     </w:p>
     <w:p>
@@ -1147,7 +1556,23 @@
         </w:numPr>
       </w:pPr>
       <w:r>
-        <w:t>Cambiar el texto del botón “Start Game” a “Empezar”</w:t>
+        <w:t>Cambiar el texto del botón “</w:t>
+      </w:r>
+      <w:proofErr w:type="spellStart"/>
+      <w:r>
+        <w:t>Start</w:t>
+      </w:r>
+      <w:proofErr w:type="spellEnd"/>
+      <w:r>
+        <w:t xml:space="preserve"> </w:t>
+      </w:r>
+      <w:proofErr w:type="spellStart"/>
+      <w:r>
+        <w:t>Game</w:t>
+      </w:r>
+      <w:proofErr w:type="spellEnd"/>
+      <w:r>
+        <w:t>” a “Empezar”</w:t>
       </w:r>
     </w:p>
     <w:p>
@@ -1171,7 +1596,6 @@
         </w:numPr>
       </w:pPr>
       <w:r>
-        <w:lastRenderedPageBreak/>
         <w:t>Juego Gold:</w:t>
       </w:r>
     </w:p>
@@ -1184,7 +1608,16 @@
         </w:numPr>
       </w:pPr>
       <w:r>
-        <w:t>Cambie el color de relleno de las fichas a verde (green) y el color del borde a azul (blue).</w:t>
+        <w:lastRenderedPageBreak/>
+        <w:t>Cambie el color de relleno de las fichas a verde (</w:t>
+      </w:r>
+      <w:proofErr w:type="spellStart"/>
+      <w:r>
+        <w:t>green</w:t>
+      </w:r>
+      <w:proofErr w:type="spellEnd"/>
+      <w:r>
+        <w:t>) y el color del borde a azul (blue).</w:t>
       </w:r>
     </w:p>
     <w:p>
@@ -1402,7 +1835,23 @@
           <w:b/>
           <w:sz w:val="22"/>
         </w:rPr>
-        <w:t>Solo uno del grupo debe subir este archivo al GitHub con las respuestas grupales</w:t>
+        <w:t xml:space="preserve">Solo uno del grupo debe subir este archivo al </w:t>
+      </w:r>
+      <w:proofErr w:type="spellStart"/>
+      <w:r>
+        <w:rPr>
+          <w:b/>
+          <w:sz w:val="22"/>
+        </w:rPr>
+        <w:t>GitHub</w:t>
+      </w:r>
+      <w:proofErr w:type="spellEnd"/>
+      <w:r>
+        <w:rPr>
+          <w:b/>
+          <w:sz w:val="22"/>
+        </w:rPr>
+        <w:t xml:space="preserve"> con las respuestas grupales</w:t>
       </w:r>
       <w:r>
         <w:rPr>
@@ -1551,7 +2000,14 @@
         <w:rPr>
           <w:sz w:val="22"/>
         </w:rPr>
-        <w:t>En el repositorio de Git</w:t>
+        <w:t xml:space="preserve">En el repositorio de </w:t>
+      </w:r>
+      <w:proofErr w:type="spellStart"/>
+      <w:r>
+        <w:rPr>
+          <w:sz w:val="22"/>
+        </w:rPr>
+        <w:t>Git</w:t>
       </w:r>
       <w:r>
         <w:rPr>
@@ -1563,7 +2019,14 @@
         <w:rPr>
           <w:sz w:val="22"/>
         </w:rPr>
-        <w:t>ub debe estar el código con los cambios requeridos</w:t>
+        <w:t>ub</w:t>
+      </w:r>
+      <w:proofErr w:type="spellEnd"/>
+      <w:r>
+        <w:rPr>
+          <w:sz w:val="22"/>
+        </w:rPr>
+        <w:t xml:space="preserve"> debe estar el código con los cambios requeridos</w:t>
       </w:r>
       <w:r>
         <w:rPr>
@@ -1587,7 +2050,21 @@
         <w:rPr>
           <w:sz w:val="22"/>
         </w:rPr>
-        <w:t>En el repositorio de GitHub debe estar subido este archivo con las respuestas de todo el grupo.</w:t>
+        <w:t xml:space="preserve">En el repositorio de </w:t>
+      </w:r>
+      <w:proofErr w:type="spellStart"/>
+      <w:r>
+        <w:rPr>
+          <w:sz w:val="22"/>
+        </w:rPr>
+        <w:t>GitHub</w:t>
+      </w:r>
+      <w:proofErr w:type="spellEnd"/>
+      <w:r>
+        <w:rPr>
+          <w:sz w:val="22"/>
+        </w:rPr>
+        <w:t xml:space="preserve"> debe estar subido este archivo con las respuestas de todo el grupo.</w:t>
       </w:r>
     </w:p>
     <w:p>
@@ -1605,7 +2082,21 @@
         <w:rPr>
           <w:sz w:val="22"/>
         </w:rPr>
-        <w:t xml:space="preserve">En Sidweb debe subir el enlace del </w:t>
+        <w:t xml:space="preserve">En </w:t>
+      </w:r>
+      <w:proofErr w:type="spellStart"/>
+      <w:r>
+        <w:rPr>
+          <w:sz w:val="22"/>
+        </w:rPr>
+        <w:t>Sidweb</w:t>
+      </w:r>
+      <w:proofErr w:type="spellEnd"/>
+      <w:r>
+        <w:rPr>
+          <w:sz w:val="22"/>
+        </w:rPr>
+        <w:t xml:space="preserve"> debe subir el enlace del </w:t>
       </w:r>
       <w:r>
         <w:rPr>
@@ -1617,80 +2108,112 @@
         <w:rPr>
           <w:sz w:val="22"/>
         </w:rPr>
-        <w:t>ltimo commit del repositorio remoto.</w:t>
-      </w:r>
-    </w:p>
-    <w:p>
-      <w:pPr>
-        <w:rPr>
-          <w:sz w:val="22"/>
-        </w:rPr>
-      </w:pPr>
-    </w:p>
-    <w:p>
-      <w:pPr>
-        <w:rPr>
-          <w:sz w:val="22"/>
-        </w:rPr>
-      </w:pPr>
-    </w:p>
-    <w:p>
-      <w:pPr>
-        <w:rPr>
-          <w:sz w:val="22"/>
-        </w:rPr>
-      </w:pPr>
-    </w:p>
-    <w:p>
-      <w:pPr>
-        <w:rPr>
-          <w:sz w:val="22"/>
-        </w:rPr>
-      </w:pPr>
-    </w:p>
-    <w:p>
-      <w:pPr>
-        <w:rPr>
-          <w:sz w:val="22"/>
-        </w:rPr>
-      </w:pPr>
-    </w:p>
-    <w:p>
-      <w:pPr>
-        <w:rPr>
-          <w:sz w:val="22"/>
-        </w:rPr>
-      </w:pPr>
-    </w:p>
-    <w:p>
-      <w:pPr>
-        <w:rPr>
-          <w:sz w:val="22"/>
-        </w:rPr>
-      </w:pPr>
-    </w:p>
-    <w:p>
-      <w:pPr>
-        <w:rPr>
-          <w:sz w:val="22"/>
-        </w:rPr>
-      </w:pPr>
-    </w:p>
-    <w:p>
-      <w:pPr>
-        <w:rPr>
-          <w:rFonts w:ascii="Arial" w:hAnsi="Arial" w:cs="Arial"/>
-          <w:sz w:val="24"/>
-          <w:szCs w:val="24"/>
-        </w:rPr>
-      </w:pPr>
-      <w:r>
-        <w:rPr>
-          <w:rFonts w:ascii="Arial" w:hAnsi="Arial" w:cs="Arial"/>
-          <w:sz w:val="24"/>
-          <w:szCs w:val="24"/>
-        </w:rPr>
-        <w:t>Nombre: Javier de Jesús Anchundia Rosado</w:t>
+        <w:t xml:space="preserve">ltimo </w:t>
+      </w:r>
+      <w:proofErr w:type="spellStart"/>
+      <w:r>
+        <w:rPr>
+          <w:sz w:val="22"/>
+        </w:rPr>
+        <w:t>commit</w:t>
+      </w:r>
+      <w:proofErr w:type="spellEnd"/>
+      <w:r>
+        <w:rPr>
+          <w:sz w:val="22"/>
+        </w:rPr>
+        <w:t xml:space="preserve"> del repositorio remoto.</w:t>
+      </w:r>
+    </w:p>
+    <w:p>
+      <w:pPr>
+        <w:rPr>
+          <w:sz w:val="22"/>
+        </w:rPr>
+      </w:pPr>
+    </w:p>
+    <w:p>
+      <w:pPr>
+        <w:rPr>
+          <w:sz w:val="22"/>
+        </w:rPr>
+      </w:pPr>
+    </w:p>
+    <w:p>
+      <w:pPr>
+        <w:rPr>
+          <w:sz w:val="22"/>
+        </w:rPr>
+      </w:pPr>
+    </w:p>
+    <w:p>
+      <w:pPr>
+        <w:rPr>
+          <w:sz w:val="22"/>
+        </w:rPr>
+      </w:pPr>
+    </w:p>
+    <w:p>
+      <w:pPr>
+        <w:rPr>
+          <w:sz w:val="22"/>
+        </w:rPr>
+      </w:pPr>
+    </w:p>
+    <w:p>
+      <w:pPr>
+        <w:rPr>
+          <w:sz w:val="22"/>
+        </w:rPr>
+      </w:pPr>
+    </w:p>
+    <w:p>
+      <w:pPr>
+        <w:rPr>
+          <w:sz w:val="22"/>
+        </w:rPr>
+      </w:pPr>
+    </w:p>
+    <w:p>
+      <w:pPr>
+        <w:rPr>
+          <w:sz w:val="22"/>
+        </w:rPr>
+      </w:pPr>
+    </w:p>
+    <w:p>
+      <w:pPr>
+        <w:rPr>
+          <w:rFonts w:ascii="Arial" w:hAnsi="Arial" w:cs="Arial"/>
+          <w:sz w:val="24"/>
+          <w:szCs w:val="24"/>
+        </w:rPr>
+      </w:pPr>
+      <w:r>
+        <w:rPr>
+          <w:rFonts w:ascii="Arial" w:hAnsi="Arial" w:cs="Arial"/>
+          <w:sz w:val="24"/>
+          <w:szCs w:val="24"/>
+        </w:rPr>
+        <w:t xml:space="preserve">Nombre: Javier de Jesús </w:t>
+      </w:r>
+      <w:proofErr w:type="spellStart"/>
+      <w:r>
+        <w:rPr>
+          <w:rFonts w:ascii="Arial" w:hAnsi="Arial" w:cs="Arial"/>
+          <w:sz w:val="24"/>
+          <w:szCs w:val="24"/>
+        </w:rPr>
+        <w:t>Anchundia</w:t>
+      </w:r>
+      <w:proofErr w:type="spellEnd"/>
+      <w:r>
+        <w:rPr>
+          <w:rFonts w:ascii="Arial" w:hAnsi="Arial" w:cs="Arial"/>
+          <w:sz w:val="24"/>
+          <w:szCs w:val="24"/>
+        </w:rPr>
+        <w:t xml:space="preserve"> Rosado</w:t>
       </w:r>
     </w:p>
     <w:p>
@@ -1811,8 +2334,18 @@
           <w:sz w:val="24"/>
           <w:szCs w:val="24"/>
         </w:rPr>
-        <w:t>Snake Model</w:t>
-      </w:r>
+        <w:t xml:space="preserve">Snake </w:t>
+      </w:r>
+      <w:proofErr w:type="spellStart"/>
+      <w:r>
+        <w:rPr>
+          <w:rFonts w:ascii="Arial" w:hAnsi="Arial" w:cs="Arial"/>
+          <w:sz w:val="24"/>
+          <w:szCs w:val="24"/>
+        </w:rPr>
+        <w:t>Model</w:t>
+      </w:r>
+      <w:proofErr w:type="spellEnd"/>
     </w:p>
     <w:p>
       <w:pPr>
@@ -1834,8 +2367,18 @@
           <w:sz w:val="24"/>
           <w:szCs w:val="24"/>
         </w:rPr>
-        <w:t>Gold Model</w:t>
-      </w:r>
+        <w:t xml:space="preserve">Gold </w:t>
+      </w:r>
+      <w:proofErr w:type="spellStart"/>
+      <w:r>
+        <w:rPr>
+          <w:rFonts w:ascii="Arial" w:hAnsi="Arial" w:cs="Arial"/>
+          <w:sz w:val="24"/>
+          <w:szCs w:val="24"/>
+        </w:rPr>
+        <w:t>Model</w:t>
+      </w:r>
+      <w:proofErr w:type="spellEnd"/>
     </w:p>
     <w:p>
       <w:pPr>
@@ -1851,6 +2394,7 @@
           <w:szCs w:val="24"/>
         </w:rPr>
       </w:pPr>
+      <w:proofErr w:type="spellStart"/>
       <w:r>
         <w:rPr>
           <w:rFonts w:ascii="Arial" w:hAnsi="Arial" w:cs="Arial"/>
@@ -1859,6 +2403,7 @@
         </w:rPr>
         <w:t>GameController</w:t>
       </w:r>
+      <w:proofErr w:type="spellEnd"/>
     </w:p>
     <w:p>
       <w:pPr>
@@ -2144,6 +2689,7 @@
         </w:rPr>
         <w:t xml:space="preserve">No me pareció tan complicado antes de haber hecho los </w:t>
       </w:r>
+      <w:proofErr w:type="spellStart"/>
       <w:r>
         <w:rPr>
           <w:rFonts w:ascii="Arial" w:hAnsi="Arial" w:cs="Arial"/>
@@ -2153,13 +2699,50 @@
         </w:rPr>
         <w:t>merges</w:t>
       </w:r>
-      <w:r>
-        <w:rPr>
-          <w:rFonts w:ascii="Arial" w:hAnsi="Arial" w:cs="Arial"/>
-          <w:sz w:val="24"/>
-          <w:szCs w:val="24"/>
-        </w:rPr>
-        <w:t xml:space="preserve"> debido a que la documentación del proyecto facilitaba las cosas, pero después del merge era un poco caótico debido a que se generaban líneas de código basura e inclusive en un método se repetía lo que ocasoniaba un poco de confusión</w:t>
+      <w:proofErr w:type="spellEnd"/>
+      <w:r>
+        <w:rPr>
+          <w:rFonts w:ascii="Arial" w:hAnsi="Arial" w:cs="Arial"/>
+          <w:sz w:val="24"/>
+          <w:szCs w:val="24"/>
+        </w:rPr>
+        <w:t xml:space="preserve"> debido a que la documentación del proyecto facilitaba las cosas, pero después del </w:t>
+      </w:r>
+      <w:proofErr w:type="spellStart"/>
+      <w:r>
+        <w:rPr>
+          <w:rFonts w:ascii="Arial" w:hAnsi="Arial" w:cs="Arial"/>
+          <w:sz w:val="24"/>
+          <w:szCs w:val="24"/>
+        </w:rPr>
+        <w:t>merge</w:t>
+      </w:r>
+      <w:proofErr w:type="spellEnd"/>
+      <w:r>
+        <w:rPr>
+          <w:rFonts w:ascii="Arial" w:hAnsi="Arial" w:cs="Arial"/>
+          <w:sz w:val="24"/>
+          <w:szCs w:val="24"/>
+        </w:rPr>
+        <w:t xml:space="preserve"> era un poco caótico debido a que se generaban líneas de código basura e inclusive en un método se repetía lo que </w:t>
+      </w:r>
+      <w:proofErr w:type="spellStart"/>
+      <w:r>
+        <w:rPr>
+          <w:rFonts w:ascii="Arial" w:hAnsi="Arial" w:cs="Arial"/>
+          <w:sz w:val="24"/>
+          <w:szCs w:val="24"/>
+        </w:rPr>
+        <w:t>ocasoniaba</w:t>
+      </w:r>
+      <w:proofErr w:type="spellEnd"/>
+      <w:r>
+        <w:rPr>
+          <w:rFonts w:ascii="Arial" w:hAnsi="Arial" w:cs="Arial"/>
+          <w:sz w:val="24"/>
+          <w:szCs w:val="24"/>
+        </w:rPr>
+        <w:t xml:space="preserve"> un poco de confusión</w:t>
       </w:r>
     </w:p>
     <w:p>
@@ -2227,8 +2810,18 @@
           <w:sz w:val="24"/>
           <w:szCs w:val="24"/>
         </w:rPr>
-        <w:t>Snake Model</w:t>
-      </w:r>
+        <w:t xml:space="preserve">Snake </w:t>
+      </w:r>
+      <w:proofErr w:type="spellStart"/>
+      <w:r>
+        <w:rPr>
+          <w:rFonts w:ascii="Arial" w:hAnsi="Arial" w:cs="Arial"/>
+          <w:sz w:val="24"/>
+          <w:szCs w:val="24"/>
+        </w:rPr>
+        <w:t>Model</w:t>
+      </w:r>
+      <w:proofErr w:type="spellEnd"/>
     </w:p>
     <w:p>
       <w:pPr>
@@ -2250,8 +2843,18 @@
           <w:sz w:val="24"/>
           <w:szCs w:val="24"/>
         </w:rPr>
-        <w:t>Gold Model</w:t>
-      </w:r>
+        <w:t xml:space="preserve">Gold </w:t>
+      </w:r>
+      <w:proofErr w:type="spellStart"/>
+      <w:r>
+        <w:rPr>
+          <w:rFonts w:ascii="Arial" w:hAnsi="Arial" w:cs="Arial"/>
+          <w:sz w:val="24"/>
+          <w:szCs w:val="24"/>
+        </w:rPr>
+        <w:t>Model</w:t>
+      </w:r>
+      <w:proofErr w:type="spellEnd"/>
     </w:p>
     <w:p>
       <w:pPr>
@@ -2267,6 +2870,7 @@
           <w:szCs w:val="24"/>
         </w:rPr>
       </w:pPr>
+      <w:proofErr w:type="spellStart"/>
       <w:r>
         <w:rPr>
           <w:rFonts w:ascii="Arial" w:hAnsi="Arial" w:cs="Arial"/>
@@ -2275,6 +2879,7 @@
         </w:rPr>
         <w:t>GameController</w:t>
       </w:r>
+      <w:proofErr w:type="spellEnd"/>
     </w:p>
     <w:p>
       <w:pPr>
@@ -2290,6 +2895,7 @@
           <w:szCs w:val="24"/>
         </w:rPr>
       </w:pPr>
+      <w:proofErr w:type="spellStart"/>
       <w:r>
         <w:rPr>
           <w:rFonts w:ascii="Arial" w:hAnsi="Arial" w:cs="Arial"/>
@@ -2298,6 +2904,7 @@
         </w:rPr>
         <w:t>Main</w:t>
       </w:r>
+      <w:proofErr w:type="spellEnd"/>
     </w:p>
     <w:p>
       <w:pPr>
@@ -2319,8 +2926,18 @@
           <w:sz w:val="24"/>
           <w:szCs w:val="24"/>
         </w:rPr>
-        <w:t>Las librerías jar</w:t>
-      </w:r>
+        <w:t xml:space="preserve">Las librerías </w:t>
+      </w:r>
+      <w:proofErr w:type="spellStart"/>
+      <w:r>
+        <w:rPr>
+          <w:rFonts w:ascii="Arial" w:hAnsi="Arial" w:cs="Arial"/>
+          <w:sz w:val="24"/>
+          <w:szCs w:val="24"/>
+        </w:rPr>
+        <w:t>jar</w:t>
+      </w:r>
+      <w:proofErr w:type="spellEnd"/>
     </w:p>
     <w:p>
       <w:pPr>
@@ -2536,6 +3153,7 @@
         </w:rPr>
         <w:t xml:space="preserve"> que se encargaba de mostrar los datos al usuario, la parte modelo era controlado por las clases modelo de cada parte del juego como </w:t>
       </w:r>
+      <w:proofErr w:type="spellStart"/>
       <w:r>
         <w:rPr>
           <w:rFonts w:ascii="Arial" w:hAnsi="Arial" w:cs="Arial"/>
@@ -2543,7 +3161,17 @@
           <w:sz w:val="24"/>
           <w:szCs w:val="24"/>
         </w:rPr>
-        <w:t xml:space="preserve">SnakeModel </w:t>
+        <w:t>SnakeModel</w:t>
+      </w:r>
+      <w:proofErr w:type="spellEnd"/>
+      <w:r>
+        <w:rPr>
+          <w:rFonts w:ascii="Arial" w:hAnsi="Arial" w:cs="Arial"/>
+          <w:i/>
+          <w:sz w:val="24"/>
+          <w:szCs w:val="24"/>
+        </w:rPr>
+        <w:t xml:space="preserve"> </w:t>
       </w:r>
       <w:r>
         <w:rPr>
@@ -2553,6 +3181,7 @@
         </w:rPr>
         <w:t xml:space="preserve">o </w:t>
       </w:r>
+      <w:proofErr w:type="spellStart"/>
       <w:r>
         <w:rPr>
           <w:rFonts w:ascii="Arial" w:hAnsi="Arial" w:cs="Arial"/>
@@ -2562,6 +3191,7 @@
         </w:rPr>
         <w:t>GoldModel</w:t>
       </w:r>
+      <w:proofErr w:type="spellEnd"/>
       <w:r>
         <w:rPr>
           <w:rFonts w:ascii="Arial" w:hAnsi="Arial" w:cs="Arial"/>
@@ -2659,8 +3289,6 @@
         <w:lastRenderedPageBreak/>
         <w:t>ALBIN ISMAEL ARIAS TIGSI</w:t>
       </w:r>
-      <w:bookmarkStart w:id="0" w:name="_GoBack"/>
-      <w:bookmarkEnd w:id="0"/>
     </w:p>
     <w:p>
       <w:pPr>
@@ -2769,8 +3397,16 @@
         <w:rPr>
           <w:sz w:val="22"/>
         </w:rPr>
-        <w:t>-GUIView</w:t>
-      </w:r>
+        <w:t>-</w:t>
+      </w:r>
+      <w:proofErr w:type="spellStart"/>
+      <w:r>
+        <w:rPr>
+          <w:sz w:val="22"/>
+        </w:rPr>
+        <w:t>GUIView</w:t>
+      </w:r>
+      <w:proofErr w:type="spellEnd"/>
     </w:p>
     <w:p>
       <w:pPr>
@@ -2785,8 +3421,16 @@
         <w:rPr>
           <w:sz w:val="22"/>
         </w:rPr>
-        <w:t>-Main</w:t>
-      </w:r>
+        <w:t>-</w:t>
+      </w:r>
+      <w:proofErr w:type="spellStart"/>
+      <w:r>
+        <w:rPr>
+          <w:sz w:val="22"/>
+        </w:rPr>
+        <w:t>Main</w:t>
+      </w:r>
+      <w:proofErr w:type="spellEnd"/>
     </w:p>
     <w:p>
       <w:pPr>
@@ -2962,7 +3606,7 @@
       </w:pPr>
     </w:p>
     <w:sectPr>
-      <w:footerReference w:type="default" r:id="rId9"/>
+      <w:footerReference w:type="default" r:id="rId8"/>
       <w:pgSz w:w="11906" w:h="16838"/>
       <w:pgMar w:top="1440" w:right="1440" w:bottom="1440" w:left="1440" w:header="720" w:footer="720" w:gutter="0"/>
       <w:cols w:space="720"/>
@@ -3031,7 +3675,7 @@
           <w:rPr>
             <w:noProof/>
           </w:rPr>
-          <w:t>2</w:t>
+          <w:t>6</w:t>
         </w:r>
         <w:r>
           <w:rPr>
@@ -6069,7 +6713,7 @@
 </file>
 
 <file path=customXml/itemProps1.xml><?xml version="1.0" encoding="utf-8"?>
-<ds:datastoreItem xmlns:ds="http://schemas.openxmlformats.org/officeDocument/2006/customXml" ds:itemID="{7F463E3F-3196-4D89-9FA5-81FDC6AD00BA}">
+<ds:datastoreItem xmlns:ds="http://schemas.openxmlformats.org/officeDocument/2006/customXml" ds:itemID="{50CF295D-6A95-45A4-83DB-B014CD150834}">
   <ds:schemaRefs>
     <ds:schemaRef ds:uri="http://schemas.openxmlformats.org/officeDocument/2006/bibliography"/>
   </ds:schemaRefs>

</xml_diff>